<commit_message>
Updated proposal with vision statement
</commit_message>
<xml_diff>
--- a/Project proposal chess.docx
+++ b/Project proposal chess.docx
@@ -285,15 +285,7 @@
         <w:ind w:left="-5"/>
       </w:pPr>
       <w:r>
-        <w:t xml:space="preserve">I will use the python-chess package to parse PGN files over multiple threads to collect data across multiple games at once and then use the Stockfish chess engine to calculate move scores across each PGN. I will then collect the game analyses and mistakes into pandas </w:t>
-      </w:r>
-      <w:proofErr w:type="spellStart"/>
-      <w:r>
-        <w:t>DataFrame</w:t>
-      </w:r>
-      <w:proofErr w:type="spellEnd"/>
-      <w:r>
-        <w:t xml:space="preserve"> and use matplotlib to create trend maps and visualize your performance so users can identify their recurring mistakes. This system will be coded in python using the python-chess library, the Stockfish engine that can be run through python-chess library, and the matplotlib and pandas libraries for data analysis and graphs.</w:t>
+        <w:t>I will use the python-chess package to parse PGN files over multiple threads to collect data across multiple games at once and then use the Stockfish chess engine to calculate move scores across each PGN. I will then collect the game analyses and mistakes into pandas DataFrame and use matplotlib to create trend maps and visualize your performance so users can identify their recurring mistakes. This system will be coded in python using the python-chess library, the Stockfish engine that can be run through python-chess library, and the matplotlib and pandas libraries for data analysis and graphs.</w:t>
       </w:r>
     </w:p>
     <w:p>
@@ -484,6 +476,35 @@
       <w:r>
         <w:t xml:space="preserve">This product will let you input a link to your own chess games and will give you a rundown of all your moves with accuracy ratings and a summary of your mistakes. This is similar to the chess.com coach, except this project will specialize in short summaries on what you need to improve on and will allow you to upload multiple games at once to get a summary of your weak points over all the games combined which is not a feature on chess.com.  </w:t>
       </w:r>
+    </w:p>
+    <w:p>
+      <w:pPr>
+        <w:ind w:left="-5"/>
+      </w:pPr>
+    </w:p>
+    <w:p>
+      <w:pPr>
+        <w:ind w:left="-5"/>
+      </w:pPr>
+    </w:p>
+    <w:p>
+      <w:pPr>
+        <w:pStyle w:val="Heading1"/>
+        <w:ind w:left="-5"/>
+      </w:pPr>
+      <w:r>
+        <w:t>Vision Statement</w:t>
+      </w:r>
+    </w:p>
+    <w:p>
+      <w:r>
+        <w:t>FOR chess beginners WHO want to improve at chess systematically, THE Chess Performance Analyzer is a python program THAT allows users to see graphs of their performance grades from the StockFish chess engine. UNLIKE chess.com and other chess improvement sites, OUR PRODUCT allows users to analyze multiple games at once and see their performance represented visually through a graph.</w:t>
+      </w:r>
+    </w:p>
+    <w:p>
+      <w:pPr>
+        <w:ind w:left="-5"/>
+      </w:pPr>
       <w:r>
         <w:br w:type="page"/>
       </w:r>

</xml_diff>

<commit_message>
Added two Personas to the proposal document.
</commit_message>
<xml_diff>
--- a/Project proposal chess.docx
+++ b/Project proposal chess.docx
@@ -229,6 +229,49 @@
           </w:hyperlink>
         </w:p>
         <w:p>
+          <w:pPr>
+            <w:pStyle w:val="TOC1"/>
+            <w:tabs>
+              <w:tab w:val="right" w:leader="dot" w:pos="9350"/>
+            </w:tabs>
+          </w:pPr>
+          <w:hyperlink w:anchor="_Toc1788">
+            <w:r>
+              <w:rPr>
+                <w:rFonts w:ascii="Times New Roman" w:eastAsia="Times New Roman" w:hAnsi="Times New Roman" w:cs="Times New Roman"/>
+                <w:b/>
+              </w:rPr>
+              <w:t>Personas</w:t>
+            </w:r>
+            <w:r>
+              <w:tab/>
+            </w:r>
+            <w:r>
+              <w:fldChar w:fldCharType="begin"/>
+            </w:r>
+            <w:r>
+              <w:instrText>PAGEREF _Toc1788 \h</w:instrText>
+            </w:r>
+            <w:r>
+              <w:fldChar w:fldCharType="separate"/>
+            </w:r>
+            <w:r>
+              <w:t>8</w:t>
+            </w:r>
+            <w:r>
+              <w:fldChar w:fldCharType="end"/>
+            </w:r>
+          </w:hyperlink>
+        </w:p>
+        <w:p>
+          <w:pPr>
+            <w:pStyle w:val="TOC1"/>
+            <w:tabs>
+              <w:tab w:val="right" w:leader="dot" w:pos="9350"/>
+            </w:tabs>
+          </w:pPr>
+        </w:p>
+        <w:p>
           <w:r>
             <w:fldChar w:fldCharType="end"/>
           </w:r>
@@ -285,7 +328,23 @@
         <w:ind w:left="-5"/>
       </w:pPr>
       <w:r>
-        <w:t>I will use the python-chess package to parse PGN files over multiple threads to collect data across multiple games at once and then use the Stockfish chess engine to calculate move scores across each PGN. I will then collect the game analyses and mistakes into pandas DataFrame and use matplotlib to create trend maps and visualize your performance so users can identify their recurring mistakes. This system will be coded in python using the python-chess library, the Stockfish engine that can be run through python-chess library, and the matplotlib and pandas libraries for data analysis and graphs.</w:t>
+        <w:t xml:space="preserve">I will use the python-chess package to parse PGN files over multiple threads to collect data across multiple games at once and then use the Stockfish chess engine to calculate move scores across each PGN. I will then collect the game analyses and mistakes into pandas </w:t>
+      </w:r>
+      <w:proofErr w:type="spellStart"/>
+      <w:r>
+        <w:t>DataFrame</w:t>
+      </w:r>
+      <w:proofErr w:type="spellEnd"/>
+      <w:r>
+        <w:t xml:space="preserve"> and use matplotlib to create trend maps and visualize your performance so users can identify their recurring mistakes. This system will be coded in python using the python-chess library, the Stockfish engine that can be run through python-chess library, and the matplotlib and </w:t>
+      </w:r>
+      <w:proofErr w:type="gramStart"/>
+      <w:r>
+        <w:t>pandas</w:t>
+      </w:r>
+      <w:proofErr w:type="gramEnd"/>
+      <w:r>
+        <w:t xml:space="preserve"> libraries for data analysis and graphs.</w:t>
       </w:r>
     </w:p>
     <w:p>
@@ -321,7 +380,7 @@
                     <pic:cNvPicPr/>
                   </pic:nvPicPr>
                   <pic:blipFill>
-                    <a:blip r:embed="rId6"/>
+                    <a:blip r:embed="rId7"/>
                     <a:stretch>
                       <a:fillRect/>
                     </a:stretch>
@@ -382,7 +441,7 @@
                     <pic:cNvPicPr/>
                   </pic:nvPicPr>
                   <pic:blipFill>
-                    <a:blip r:embed="rId7"/>
+                    <a:blip r:embed="rId8"/>
                     <a:stretch>
                       <a:fillRect/>
                     </a:stretch>
@@ -436,7 +495,7 @@
                     <pic:cNvPicPr/>
                   </pic:nvPicPr>
                   <pic:blipFill>
-                    <a:blip r:embed="rId8"/>
+                    <a:blip r:embed="rId9"/>
                     <a:stretch>
                       <a:fillRect/>
                     </a:stretch>
@@ -474,7 +533,15 @@
         <w:ind w:left="-5"/>
       </w:pPr>
       <w:r>
-        <w:t xml:space="preserve">This product will let you input a link to your own chess games and will give you a rundown of all your moves with accuracy ratings and a summary of your mistakes. This is similar to the chess.com coach, except this project will specialize in short summaries on what you need to improve on and will allow you to upload multiple games at once to get a summary of your weak points over all the games combined which is not a feature on chess.com.  </w:t>
+        <w:t xml:space="preserve">This product will let you input a link to your own chess games and will give you a rundown of all your moves with accuracy ratings and a summary of your mistakes. This is </w:t>
+      </w:r>
+      <w:proofErr w:type="gramStart"/>
+      <w:r>
+        <w:t>similar to</w:t>
+      </w:r>
+      <w:proofErr w:type="gramEnd"/>
+      <w:r>
+        <w:t xml:space="preserve"> the chess.com coach, except this project will specialize in short summaries on what you need to improve on and will allow you to upload multiple games at once to get a summary of your weak points over all the games combined which is not a feature on chess.com.  </w:t>
       </w:r>
     </w:p>
     <w:p>
@@ -498,7 +565,15 @@
     </w:p>
     <w:p>
       <w:r>
-        <w:t>FOR chess beginners WHO want to improve at chess systematically, THE Chess Performance Analyzer is a python program THAT allows users to see graphs of their performance grades from the StockFish chess engine. UNLIKE chess.com and other chess improvement sites, OUR PRODUCT allows users to analyze multiple games at once and see their performance represented visually through a graph.</w:t>
+        <w:t xml:space="preserve">FOR chess beginners WHO want to improve at chess systematically, THE Chess Performance Analyzer is a python program THAT allows users to see graphs of their performance grades from the </w:t>
+      </w:r>
+      <w:proofErr w:type="spellStart"/>
+      <w:r>
+        <w:t>StockFish</w:t>
+      </w:r>
+      <w:proofErr w:type="spellEnd"/>
+      <w:r>
+        <w:t xml:space="preserve"> chess engine. UNLIKE chess.com and other chess improvement sites, OUR PRODUCT allows users to analyze multiple games at once and see their performance represented visually through a graph.</w:t>
       </w:r>
     </w:p>
     <w:p>
@@ -526,7 +601,7 @@
         <w:spacing w:after="158" w:line="259" w:lineRule="auto"/>
         <w:ind w:left="0" w:firstLine="0"/>
       </w:pPr>
-      <w:hyperlink r:id="rId9">
+      <w:hyperlink r:id="rId10">
         <w:r>
           <w:rPr>
             <w:i w:val="0"/>
@@ -545,7 +620,7 @@
       <w:r>
         <w:t xml:space="preserve">This uses similar tools but none of the code will be used in this project. </w:t>
       </w:r>
-      <w:hyperlink r:id="rId10">
+      <w:hyperlink r:id="rId11">
         <w:r>
           <w:rPr>
             <w:color w:val="0563C1"/>
@@ -574,16 +649,417 @@
         <w:ind w:left="-5"/>
       </w:pPr>
       <w:r>
-        <w:t xml:space="preserve">Python-chess library, matplotlib library, pandas library </w:t>
+        <w:t xml:space="preserve">Python-chess library, matplotlib library, </w:t>
+      </w:r>
+      <w:proofErr w:type="gramStart"/>
+      <w:r>
+        <w:t>pandas</w:t>
+      </w:r>
+      <w:proofErr w:type="gramEnd"/>
+      <w:r>
+        <w:t xml:space="preserve"> library </w:t>
+      </w:r>
+    </w:p>
+    <w:p>
+      <w:pPr>
+        <w:ind w:left="-5"/>
+      </w:pPr>
+    </w:p>
+    <w:p>
+      <w:pPr>
+        <w:pStyle w:val="Heading1"/>
+        <w:ind w:left="-5"/>
+      </w:pPr>
+      <w:r>
+        <w:t>Personas</w:t>
+      </w:r>
+    </w:p>
+    <w:p>
+      <w:pPr>
+        <w:pStyle w:val="ListParagraph"/>
+        <w:numPr>
+          <w:ilvl w:val="0"/>
+          <w:numId w:val="1"/>
+        </w:numPr>
+      </w:pPr>
+      <w:r>
+        <w:t>Frank Bob – Chess Advocate</w:t>
+      </w:r>
+    </w:p>
+    <w:p>
+      <w:pPr>
+        <w:pStyle w:val="ListParagraph"/>
+        <w:numPr>
+          <w:ilvl w:val="1"/>
+          <w:numId w:val="1"/>
+        </w:numPr>
+      </w:pPr>
+      <w:r>
+        <w:t>Name: Frank Bob</w:t>
+      </w:r>
+    </w:p>
+    <w:p>
+      <w:pPr>
+        <w:pStyle w:val="ListParagraph"/>
+        <w:numPr>
+          <w:ilvl w:val="1"/>
+          <w:numId w:val="1"/>
+        </w:numPr>
+      </w:pPr>
+      <w:r>
+        <w:t>Age: 21</w:t>
+      </w:r>
+    </w:p>
+    <w:p>
+      <w:pPr>
+        <w:pStyle w:val="ListParagraph"/>
+        <w:numPr>
+          <w:ilvl w:val="1"/>
+          <w:numId w:val="1"/>
+        </w:numPr>
+      </w:pPr>
+      <w:r>
+        <w:t>Occupation: College Student and Part-Time Server</w:t>
+      </w:r>
+    </w:p>
+    <w:p>
+      <w:pPr>
+        <w:pStyle w:val="ListParagraph"/>
+        <w:numPr>
+          <w:ilvl w:val="1"/>
+          <w:numId w:val="1"/>
+        </w:numPr>
+      </w:pPr>
+      <w:r>
+        <w:t>Educational Background: Some college</w:t>
+      </w:r>
+    </w:p>
+    <w:p>
+      <w:pPr>
+        <w:pStyle w:val="ListParagraph"/>
+        <w:numPr>
+          <w:ilvl w:val="1"/>
+          <w:numId w:val="1"/>
+        </w:numPr>
+      </w:pPr>
+      <w:r>
+        <w:t>Technology Experience:</w:t>
+      </w:r>
+    </w:p>
+    <w:p>
+      <w:pPr>
+        <w:pStyle w:val="ListParagraph"/>
+        <w:numPr>
+          <w:ilvl w:val="2"/>
+          <w:numId w:val="1"/>
+        </w:numPr>
+      </w:pPr>
+      <w:r>
+        <w:t xml:space="preserve">Average tech knowledge for his age. Proficient use of a laptop. </w:t>
+      </w:r>
+    </w:p>
+    <w:p>
+      <w:pPr>
+        <w:pStyle w:val="ListParagraph"/>
+        <w:numPr>
+          <w:ilvl w:val="2"/>
+          <w:numId w:val="1"/>
+        </w:numPr>
+      </w:pPr>
+      <w:r>
+        <w:t>No coding or computer science knowledge.</w:t>
+      </w:r>
+    </w:p>
+    <w:p>
+      <w:pPr>
+        <w:pStyle w:val="ListParagraph"/>
+        <w:numPr>
+          <w:ilvl w:val="1"/>
+          <w:numId w:val="1"/>
+        </w:numPr>
+      </w:pPr>
+      <w:r>
+        <w:t>Demographics:</w:t>
+      </w:r>
+    </w:p>
+    <w:p>
+      <w:pPr>
+        <w:pStyle w:val="ListParagraph"/>
+        <w:numPr>
+          <w:ilvl w:val="2"/>
+          <w:numId w:val="1"/>
+        </w:numPr>
+      </w:pPr>
+      <w:r>
+        <w:t>Resides in North Philly around Temple University’s campus.</w:t>
+      </w:r>
+    </w:p>
+    <w:p>
+      <w:pPr>
+        <w:pStyle w:val="ListParagraph"/>
+        <w:numPr>
+          <w:ilvl w:val="2"/>
+          <w:numId w:val="1"/>
+        </w:numPr>
+      </w:pPr>
+      <w:r>
+        <w:t>Single, 1 cat.</w:t>
+      </w:r>
+    </w:p>
+    <w:p>
+      <w:pPr>
+        <w:pStyle w:val="ListParagraph"/>
+        <w:numPr>
+          <w:ilvl w:val="1"/>
+          <w:numId w:val="1"/>
+        </w:numPr>
+      </w:pPr>
+      <w:r>
+        <w:t>Why They’d Use Chess Analyzer:</w:t>
+      </w:r>
+    </w:p>
+    <w:p>
+      <w:pPr>
+        <w:pStyle w:val="ListParagraph"/>
+        <w:numPr>
+          <w:ilvl w:val="2"/>
+          <w:numId w:val="1"/>
+        </w:numPr>
+      </w:pPr>
+      <w:r>
+        <w:t>To further his knowledge on chess strategy through an analysis of his gameplay</w:t>
+      </w:r>
+    </w:p>
+    <w:p>
+      <w:pPr>
+        <w:pStyle w:val="ListParagraph"/>
+        <w:numPr>
+          <w:ilvl w:val="2"/>
+          <w:numId w:val="1"/>
+        </w:numPr>
+      </w:pPr>
+      <w:r>
+        <w:t>To learn what moves have put him in losing positions during his previous games.</w:t>
+      </w:r>
+    </w:p>
+    <w:p>
+      <w:pPr>
+        <w:pStyle w:val="ListParagraph"/>
+        <w:numPr>
+          <w:ilvl w:val="2"/>
+          <w:numId w:val="1"/>
+        </w:numPr>
+      </w:pPr>
+      <w:r>
+        <w:t xml:space="preserve">To see what caused him to go from winning to losing (or vice versa) and study the moves. </w:t>
+      </w:r>
+    </w:p>
+    <w:p>
+      <w:pPr>
+        <w:pStyle w:val="ListParagraph"/>
+        <w:numPr>
+          <w:ilvl w:val="0"/>
+          <w:numId w:val="1"/>
+        </w:numPr>
+      </w:pPr>
+      <w:r>
+        <w:t>Emily Carter – Game Tournament Planner</w:t>
+      </w:r>
+    </w:p>
+    <w:p>
+      <w:pPr>
+        <w:pStyle w:val="ListParagraph"/>
+        <w:numPr>
+          <w:ilvl w:val="1"/>
+          <w:numId w:val="1"/>
+        </w:numPr>
+      </w:pPr>
+      <w:r>
+        <w:t xml:space="preserve">Name: </w:t>
+      </w:r>
+      <w:r>
+        <w:t>Emily Carter</w:t>
+      </w:r>
+    </w:p>
+    <w:p>
+      <w:pPr>
+        <w:pStyle w:val="ListParagraph"/>
+        <w:numPr>
+          <w:ilvl w:val="1"/>
+          <w:numId w:val="1"/>
+        </w:numPr>
+      </w:pPr>
+      <w:r>
+        <w:t xml:space="preserve">Age: </w:t>
+      </w:r>
+      <w:r>
+        <w:t>37</w:t>
+      </w:r>
+    </w:p>
+    <w:p>
+      <w:pPr>
+        <w:pStyle w:val="ListParagraph"/>
+        <w:numPr>
+          <w:ilvl w:val="1"/>
+          <w:numId w:val="1"/>
+        </w:numPr>
+      </w:pPr>
+      <w:r>
+        <w:t xml:space="preserve">Occupation: </w:t>
+      </w:r>
+      <w:r>
+        <w:t>Event Planner</w:t>
+      </w:r>
+    </w:p>
+    <w:p>
+      <w:pPr>
+        <w:pStyle w:val="ListParagraph"/>
+        <w:numPr>
+          <w:ilvl w:val="1"/>
+          <w:numId w:val="1"/>
+        </w:numPr>
+      </w:pPr>
+      <w:r>
+        <w:t xml:space="preserve">Educational Background: </w:t>
+      </w:r>
+      <w:r>
+        <w:t>Bachelor’s degree in hospitality</w:t>
+      </w:r>
+    </w:p>
+    <w:p>
+      <w:pPr>
+        <w:pStyle w:val="ListParagraph"/>
+        <w:numPr>
+          <w:ilvl w:val="1"/>
+          <w:numId w:val="1"/>
+        </w:numPr>
+      </w:pPr>
+      <w:r>
+        <w:lastRenderedPageBreak/>
+        <w:t>Technology Experience:</w:t>
+      </w:r>
+    </w:p>
+    <w:p>
+      <w:pPr>
+        <w:pStyle w:val="ListParagraph"/>
+        <w:numPr>
+          <w:ilvl w:val="2"/>
+          <w:numId w:val="1"/>
+        </w:numPr>
+      </w:pPr>
+      <w:r>
+        <w:t xml:space="preserve">Average tech knowledge for </w:t>
+      </w:r>
+      <w:r>
+        <w:t>her</w:t>
+      </w:r>
+      <w:r>
+        <w:t xml:space="preserve"> age. Proficient use of a laptop. </w:t>
+      </w:r>
+    </w:p>
+    <w:p>
+      <w:pPr>
+        <w:pStyle w:val="ListParagraph"/>
+        <w:numPr>
+          <w:ilvl w:val="2"/>
+          <w:numId w:val="1"/>
+        </w:numPr>
+      </w:pPr>
+      <w:r>
+        <w:t>No coding or computer science knowledge.</w:t>
+      </w:r>
+    </w:p>
+    <w:p>
+      <w:pPr>
+        <w:pStyle w:val="ListParagraph"/>
+        <w:numPr>
+          <w:ilvl w:val="1"/>
+          <w:numId w:val="1"/>
+        </w:numPr>
+      </w:pPr>
+      <w:r>
+        <w:t>Demographics:</w:t>
+      </w:r>
+    </w:p>
+    <w:p>
+      <w:pPr>
+        <w:pStyle w:val="ListParagraph"/>
+        <w:numPr>
+          <w:ilvl w:val="2"/>
+          <w:numId w:val="1"/>
+        </w:numPr>
+      </w:pPr>
+      <w:r>
+        <w:t>Resides in North Philly around Temple University’s campus.</w:t>
+      </w:r>
+    </w:p>
+    <w:p>
+      <w:pPr>
+        <w:pStyle w:val="ListParagraph"/>
+        <w:numPr>
+          <w:ilvl w:val="2"/>
+          <w:numId w:val="1"/>
+        </w:numPr>
+      </w:pPr>
+      <w:r>
+        <w:t xml:space="preserve">Single, </w:t>
+      </w:r>
+      <w:r>
+        <w:t>9</w:t>
+      </w:r>
+      <w:r>
+        <w:t xml:space="preserve"> cat</w:t>
+      </w:r>
+      <w:r>
+        <w:t>s</w:t>
+      </w:r>
+      <w:r>
+        <w:t>.</w:t>
+      </w:r>
+    </w:p>
+    <w:p>
+      <w:pPr>
+        <w:pStyle w:val="ListParagraph"/>
+        <w:numPr>
+          <w:ilvl w:val="1"/>
+          <w:numId w:val="1"/>
+        </w:numPr>
+      </w:pPr>
+      <w:r>
+        <w:t>Why They’d Use Chess Analyzer:</w:t>
+      </w:r>
+    </w:p>
+    <w:p>
+      <w:pPr>
+        <w:pStyle w:val="ListParagraph"/>
+        <w:numPr>
+          <w:ilvl w:val="2"/>
+          <w:numId w:val="1"/>
+        </w:numPr>
+      </w:pPr>
+      <w:r>
+        <w:t>To get an understanding of the skill level of people planning to attend her event.</w:t>
+      </w:r>
+    </w:p>
+    <w:p>
+      <w:pPr>
+        <w:pStyle w:val="ListParagraph"/>
+        <w:numPr>
+          <w:ilvl w:val="2"/>
+          <w:numId w:val="1"/>
+        </w:numPr>
+      </w:pPr>
+      <w:r>
+        <w:t>The data can help her organize different brackets for skill levels.</w:t>
       </w:r>
     </w:p>
     <w:sectPr>
-      <w:headerReference w:type="even" r:id="rId11"/>
-      <w:headerReference w:type="default" r:id="rId12"/>
-      <w:footerReference w:type="even" r:id="rId13"/>
-      <w:footerReference w:type="default" r:id="rId14"/>
-      <w:headerReference w:type="first" r:id="rId15"/>
-      <w:footerReference w:type="first" r:id="rId16"/>
+      <w:headerReference w:type="even" r:id="rId12"/>
+      <w:headerReference w:type="default" r:id="rId13"/>
+      <w:footerReference w:type="even" r:id="rId14"/>
+      <w:footerReference w:type="default" r:id="rId15"/>
+      <w:headerReference w:type="first" r:id="rId16"/>
+      <w:footerReference w:type="first" r:id="rId17"/>
       <w:pgSz w:w="12240" w:h="15840"/>
       <w:pgMar w:top="1601" w:right="1450" w:bottom="4216" w:left="1440" w:header="724" w:footer="989" w:gutter="0"/>
       <w:cols w:space="720"/>
@@ -898,38 +1374,56 @@
             </wp:anchor>
           </w:drawing>
         </mc:Choice>
-        <mc:Fallback xmlns:a="http://schemas.openxmlformats.org/drawingml/2006/main">
+        <mc:Fallback>
           <w:pict>
-            <v:group id="Group 1738" style="width:474.75pt;height:34.709pt;position:absolute;mso-position-horizontal-relative:page;mso-position-horizontal:absolute;margin-left:58.176pt;mso-position-vertical-relative:page;margin-top:36.2pt;" coordsize="60293,4408">
-              <v:shape id="Picture 1739" style="position:absolute;width:13075;height:3474;left:1755;top:0;" filled="f">
-                <v:imagedata r:id="rId10"/>
+            <v:group w14:anchorId="3A202293" id="Group 1738" o:spid="_x0000_s1026" style="position:absolute;left:0;text-align:left;margin-left:58.2pt;margin-top:36.2pt;width:474.75pt;height:34.7pt;z-index:251658240;mso-position-horizontal-relative:page;mso-position-vertical-relative:page" coordsize="60293,4408" o:gfxdata="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">
+              <v:shapetype id="_x0000_t75" coordsize="21600,21600" o:spt="75" o:preferrelative="t" path="m@4@5l@4@11@9@11@9@5xe" filled="f" stroked="f">
+                <v:stroke joinstyle="miter"/>
+                <v:formulas>
+                  <v:f eqn="if lineDrawn pixelLineWidth 0"/>
+                  <v:f eqn="sum @0 1 0"/>
+                  <v:f eqn="sum 0 0 @1"/>
+                  <v:f eqn="prod @2 1 2"/>
+                  <v:f eqn="prod @3 21600 pixelWidth"/>
+                  <v:f eqn="prod @3 21600 pixelHeight"/>
+                  <v:f eqn="sum @0 0 1"/>
+                  <v:f eqn="prod @6 1 2"/>
+                  <v:f eqn="prod @7 21600 pixelWidth"/>
+                  <v:f eqn="sum @8 21600 0"/>
+                  <v:f eqn="prod @7 21600 pixelHeight"/>
+                  <v:f eqn="sum @10 21600 0"/>
+                </v:formulas>
+                <v:path o:extrusionok="f" gradientshapeok="t" o:connecttype="rect"/>
+                <o:lock v:ext="edit" aspectratio="t"/>
+              </v:shapetype>
+              <v:shape id="Picture 1739" o:spid="_x0000_s1027" type="#_x0000_t75" style="position:absolute;left:1755;width:13076;height:3474;visibility:visible;mso-wrap-style:square" o:gfxdata="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">
+                <v:imagedata r:id="rId2" o:title=""/>
               </v:shape>
-              <v:rect id="Rectangle 1741" style="position:absolute;width:21708;height:1428;left:23312;top:1738;" filled="f" stroked="f">
+              <v:rect id="Rectangle 1741" o:spid="_x0000_s1028" style="position:absolute;left:23312;top:1738;width:21708;height:1429;visibility:visible;mso-wrap-style:square;v-text-anchor:top" o:gfxdata="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" filled="f" stroked="f">
                 <v:textbox inset="0,0,0,0">
                   <w:txbxContent>
                     <w:p>
                       <w:pPr>
-                        <w:spacing w:before="0" w:after="160" w:line="259" w:lineRule="auto"/>
+                        <w:spacing w:after="160" w:line="259" w:lineRule="auto"/>
                         <w:ind w:left="0" w:firstLine="0"/>
                       </w:pPr>
                       <w:r>
                         <w:rPr>
-                          <w:rFonts w:cs="Arial" w:hAnsi="Arial" w:eastAsia="Arial" w:ascii="Arial"/>
-                          <w:b w:val="1"/>
+                          <w:rFonts w:ascii="Arial" w:eastAsia="Arial" w:hAnsi="Arial" w:cs="Arial"/>
+                          <w:b/>
                           <w:i w:val="0"/>
                           <w:sz w:val="18"/>
                         </w:rPr>
-                        <w:t xml:space="preserve">CIS 3296 SOFTWARE DESIGN</w:t>
+                        <w:t>CIS 3296 SOFTWARE DESIGN</w:t>
                       </w:r>
                     </w:p>
                   </w:txbxContent>
                 </v:textbox>
               </v:rect>
-              <v:shape id="Shape 1740" style="position:absolute;width:60293;height:0;left:0;top:4408;" coordsize="6029326,0" path="m0,0l6029326,0">
-                <v:stroke weight="0.75pt" endcap="flat" joinstyle="round" on="true" color="#000000"/>
-                <v:fill on="false" color="#000000" opacity="0"/>
+              <v:shape id="Shape 1740" o:spid="_x0000_s1029" style="position:absolute;top:4408;width:60293;height:0;visibility:visible;mso-wrap-style:square;v-text-anchor:top" coordsize="6029326,0" o:gfxdata="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" path="m,l6029326,e" filled="f">
+                <v:path arrowok="t" textboxrect="0,0,6029326,0"/>
               </v:shape>
-              <w10:wrap type="square"/>
+              <w10:wrap type="square" anchorx="page" anchory="page"/>
             </v:group>
           </w:pict>
         </mc:Fallback>
@@ -1090,38 +1584,56 @@
             </wp:anchor>
           </w:drawing>
         </mc:Choice>
-        <mc:Fallback xmlns:a="http://schemas.openxmlformats.org/drawingml/2006/main">
+        <mc:Fallback>
           <w:pict>
-            <v:group id="Group 1724" style="width:474.75pt;height:34.709pt;position:absolute;mso-position-horizontal-relative:page;mso-position-horizontal:absolute;margin-left:58.176pt;mso-position-vertical-relative:page;margin-top:36.2pt;" coordsize="60293,4408">
-              <v:shape id="Picture 1725" style="position:absolute;width:13075;height:3474;left:1755;top:0;" filled="f">
-                <v:imagedata r:id="rId10"/>
+            <v:group w14:anchorId="5F00C53F" id="Group 1724" o:spid="_x0000_s1030" style="position:absolute;left:0;text-align:left;margin-left:58.2pt;margin-top:36.2pt;width:474.75pt;height:34.7pt;z-index:251659264;mso-position-horizontal-relative:page;mso-position-vertical-relative:page" coordsize="60293,4408" o:gfxdata="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">
+              <v:shapetype id="_x0000_t75" coordsize="21600,21600" o:spt="75" o:preferrelative="t" path="m@4@5l@4@11@9@11@9@5xe" filled="f" stroked="f">
+                <v:stroke joinstyle="miter"/>
+                <v:formulas>
+                  <v:f eqn="if lineDrawn pixelLineWidth 0"/>
+                  <v:f eqn="sum @0 1 0"/>
+                  <v:f eqn="sum 0 0 @1"/>
+                  <v:f eqn="prod @2 1 2"/>
+                  <v:f eqn="prod @3 21600 pixelWidth"/>
+                  <v:f eqn="prod @3 21600 pixelHeight"/>
+                  <v:f eqn="sum @0 0 1"/>
+                  <v:f eqn="prod @6 1 2"/>
+                  <v:f eqn="prod @7 21600 pixelWidth"/>
+                  <v:f eqn="sum @8 21600 0"/>
+                  <v:f eqn="prod @7 21600 pixelHeight"/>
+                  <v:f eqn="sum @10 21600 0"/>
+                </v:formulas>
+                <v:path o:extrusionok="f" gradientshapeok="t" o:connecttype="rect"/>
+                <o:lock v:ext="edit" aspectratio="t"/>
+              </v:shapetype>
+              <v:shape id="Picture 1725" o:spid="_x0000_s1031" type="#_x0000_t75" style="position:absolute;left:1755;width:13076;height:3474;visibility:visible;mso-wrap-style:square" o:gfxdata="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">
+                <v:imagedata r:id="rId2" o:title=""/>
               </v:shape>
-              <v:rect id="Rectangle 1727" style="position:absolute;width:21708;height:1428;left:23312;top:1738;" filled="f" stroked="f">
+              <v:rect id="Rectangle 1727" o:spid="_x0000_s1032" style="position:absolute;left:23312;top:1738;width:21708;height:1429;visibility:visible;mso-wrap-style:square;v-text-anchor:top" o:gfxdata="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" filled="f" stroked="f">
                 <v:textbox inset="0,0,0,0">
                   <w:txbxContent>
                     <w:p>
                       <w:pPr>
-                        <w:spacing w:before="0" w:after="160" w:line="259" w:lineRule="auto"/>
+                        <w:spacing w:after="160" w:line="259" w:lineRule="auto"/>
                         <w:ind w:left="0" w:firstLine="0"/>
                       </w:pPr>
                       <w:r>
                         <w:rPr>
-                          <w:rFonts w:cs="Arial" w:hAnsi="Arial" w:eastAsia="Arial" w:ascii="Arial"/>
-                          <w:b w:val="1"/>
+                          <w:rFonts w:ascii="Arial" w:eastAsia="Arial" w:hAnsi="Arial" w:cs="Arial"/>
+                          <w:b/>
                           <w:i w:val="0"/>
                           <w:sz w:val="18"/>
                         </w:rPr>
-                        <w:t xml:space="preserve">CIS 3296 SOFTWARE DESIGN</w:t>
+                        <w:t>CIS 3296 SOFTWARE DESIGN</w:t>
                       </w:r>
                     </w:p>
                   </w:txbxContent>
                 </v:textbox>
               </v:rect>
-              <v:shape id="Shape 1726" style="position:absolute;width:60293;height:0;left:0;top:4408;" coordsize="6029326,0" path="m0,0l6029326,0">
-                <v:stroke weight="0.75pt" endcap="flat" joinstyle="round" on="true" color="#000000"/>
-                <v:fill on="false" color="#000000" opacity="0"/>
+              <v:shape id="Shape 1726" o:spid="_x0000_s1033" style="position:absolute;top:4408;width:60293;height:0;visibility:visible;mso-wrap-style:square;v-text-anchor:top" coordsize="6029326,0" o:gfxdata="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" path="m,l6029326,e" filled="f">
+                <v:path arrowok="t" textboxrect="0,0,6029326,0"/>
               </v:shape>
-              <w10:wrap type="square"/>
+              <w10:wrap type="square" anchorx="page" anchory="page"/>
             </v:group>
           </w:pict>
         </mc:Fallback>
@@ -1282,38 +1794,56 @@
             </wp:anchor>
           </w:drawing>
         </mc:Choice>
-        <mc:Fallback xmlns:a="http://schemas.openxmlformats.org/drawingml/2006/main">
+        <mc:Fallback>
           <w:pict>
-            <v:group id="Group 1710" style="width:474.75pt;height:34.709pt;position:absolute;mso-position-horizontal-relative:page;mso-position-horizontal:absolute;margin-left:58.176pt;mso-position-vertical-relative:page;margin-top:36.2pt;" coordsize="60293,4408">
-              <v:shape id="Picture 1711" style="position:absolute;width:13075;height:3474;left:1755;top:0;" filled="f">
-                <v:imagedata r:id="rId10"/>
+            <v:group w14:anchorId="658E3D23" id="Group 1710" o:spid="_x0000_s1034" style="position:absolute;left:0;text-align:left;margin-left:58.2pt;margin-top:36.2pt;width:474.75pt;height:34.7pt;z-index:251660288;mso-position-horizontal-relative:page;mso-position-vertical-relative:page" coordsize="60293,4408" o:gfxdata="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">
+              <v:shapetype id="_x0000_t75" coordsize="21600,21600" o:spt="75" o:preferrelative="t" path="m@4@5l@4@11@9@11@9@5xe" filled="f" stroked="f">
+                <v:stroke joinstyle="miter"/>
+                <v:formulas>
+                  <v:f eqn="if lineDrawn pixelLineWidth 0"/>
+                  <v:f eqn="sum @0 1 0"/>
+                  <v:f eqn="sum 0 0 @1"/>
+                  <v:f eqn="prod @2 1 2"/>
+                  <v:f eqn="prod @3 21600 pixelWidth"/>
+                  <v:f eqn="prod @3 21600 pixelHeight"/>
+                  <v:f eqn="sum @0 0 1"/>
+                  <v:f eqn="prod @6 1 2"/>
+                  <v:f eqn="prod @7 21600 pixelWidth"/>
+                  <v:f eqn="sum @8 21600 0"/>
+                  <v:f eqn="prod @7 21600 pixelHeight"/>
+                  <v:f eqn="sum @10 21600 0"/>
+                </v:formulas>
+                <v:path o:extrusionok="f" gradientshapeok="t" o:connecttype="rect"/>
+                <o:lock v:ext="edit" aspectratio="t"/>
+              </v:shapetype>
+              <v:shape id="Picture 1711" o:spid="_x0000_s1035" type="#_x0000_t75" style="position:absolute;left:1755;width:13076;height:3474;visibility:visible;mso-wrap-style:square" o:gfxdata="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">
+                <v:imagedata r:id="rId2" o:title=""/>
               </v:shape>
-              <v:rect id="Rectangle 1713" style="position:absolute;width:21708;height:1428;left:23312;top:1738;" filled="f" stroked="f">
+              <v:rect id="Rectangle 1713" o:spid="_x0000_s1036" style="position:absolute;left:23312;top:1738;width:21708;height:1429;visibility:visible;mso-wrap-style:square;v-text-anchor:top" o:gfxdata="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" filled="f" stroked="f">
                 <v:textbox inset="0,0,0,0">
                   <w:txbxContent>
                     <w:p>
                       <w:pPr>
-                        <w:spacing w:before="0" w:after="160" w:line="259" w:lineRule="auto"/>
+                        <w:spacing w:after="160" w:line="259" w:lineRule="auto"/>
                         <w:ind w:left="0" w:firstLine="0"/>
                       </w:pPr>
                       <w:r>
                         <w:rPr>
-                          <w:rFonts w:cs="Arial" w:hAnsi="Arial" w:eastAsia="Arial" w:ascii="Arial"/>
-                          <w:b w:val="1"/>
+                          <w:rFonts w:ascii="Arial" w:eastAsia="Arial" w:hAnsi="Arial" w:cs="Arial"/>
+                          <w:b/>
                           <w:i w:val="0"/>
                           <w:sz w:val="18"/>
                         </w:rPr>
-                        <w:t xml:space="preserve">CIS 3296 SOFTWARE DESIGN</w:t>
+                        <w:t>CIS 3296 SOFTWARE DESIGN</w:t>
                       </w:r>
                     </w:p>
                   </w:txbxContent>
                 </v:textbox>
               </v:rect>
-              <v:shape id="Shape 1712" style="position:absolute;width:60293;height:0;left:0;top:4408;" coordsize="6029326,0" path="m0,0l6029326,0">
-                <v:stroke weight="0.75pt" endcap="flat" joinstyle="round" on="true" color="#000000"/>
-                <v:fill on="false" color="#000000" opacity="0"/>
+              <v:shape id="Shape 1712" o:spid="_x0000_s1037" style="position:absolute;top:4408;width:60293;height:0;visibility:visible;mso-wrap-style:square;v-text-anchor:top" coordsize="6029326,0" o:gfxdata="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" path="m,l6029326,e" filled="f">
+                <v:path arrowok="t" textboxrect="0,0,6029326,0"/>
               </v:shape>
-              <w10:wrap type="square"/>
+              <w10:wrap type="square" anchorx="page" anchory="page"/>
             </v:group>
           </w:pict>
         </mc:Fallback>
@@ -1321,6 +1851,129 @@
     </w:r>
   </w:p>
 </w:hdr>
+</file>
+
+<file path=word/numbering.xml><?xml version="1.0" encoding="utf-8"?>
+<w:numbering xmlns:wpc="http://schemas.microsoft.com/office/word/2010/wordprocessingCanvas" xmlns:cx="http://schemas.microsoft.com/office/drawing/2014/chartex" xmlns:cx1="http://schemas.microsoft.com/office/drawing/2015/9/8/chartex" xmlns:cx2="http://schemas.microsoft.com/office/drawing/2015/10/21/chartex" xmlns:cx3="http://schemas.microsoft.com/office/drawing/2016/5/9/chartex" xmlns:cx4="http://schemas.microsoft.com/office/drawing/2016/5/10/chartex" xmlns:cx5="http://schemas.microsoft.com/office/drawing/2016/5/11/chartex" xmlns:cx6="http://schemas.microsoft.com/office/drawing/2016/5/12/chartex" xmlns:cx7="http://schemas.microsoft.com/office/drawing/2016/5/13/chartex" xmlns:cx8="http://schemas.microsoft.com/office/drawing/2016/5/14/chartex" xmlns:mc="http://schemas.openxmlformats.org/markup-compatibility/2006" xmlns:aink="http://schemas.microsoft.com/office/drawing/2016/ink" xmlns:am3d="http://schemas.microsoft.com/office/drawing/2017/model3d" xmlns:o="urn:schemas-microsoft-com:office:office" xmlns:oel="http://schemas.microsoft.com/office/2019/extlst" xmlns:r="http://schemas.openxmlformats.org/officeDocument/2006/relationships" xmlns:m="http://schemas.openxmlformats.org/officeDocument/2006/math" xmlns:v="urn:schemas-microsoft-com:vml" xmlns:wp14="http://schemas.microsoft.com/office/word/2010/wordprocessingDrawing" xmlns:wp="http://schemas.openxmlformats.org/drawingml/2006/wordprocessingDrawing" xmlns:w10="urn:schemas-microsoft-com:office:word" xmlns:w="http://schemas.openxmlformats.org/wordprocessingml/2006/main" xmlns:w14="http://schemas.microsoft.com/office/word/2010/wordml" xmlns:w15="http://schemas.microsoft.com/office/word/2012/wordml" xmlns:w16cex="http://schemas.microsoft.com/office/word/2018/wordml/cex" xmlns:w16cid="http://schemas.microsoft.com/office/word/2016/wordml/cid" xmlns:w16="http://schemas.microsoft.com/office/word/2018/wordml" xmlns:w16du="http://schemas.microsoft.com/office/word/2023/wordml/word16du" xmlns:w16sdtdh="http://schemas.microsoft.com/office/word/2020/wordml/sdtdatahash" xmlns:w16sdtfl="http://schemas.microsoft.com/office/word/2024/wordml/sdtformatlock" xmlns:w16se="http://schemas.microsoft.com/office/word/2015/wordml/symex" xmlns:wpg="http://schemas.microsoft.com/office/word/2010/wordprocessingGroup" xmlns:wpi="http://schemas.microsoft.com/office/word/2010/wordprocessingInk" xmlns:wne="http://schemas.microsoft.com/office/word/2006/wordml" xmlns:wps="http://schemas.microsoft.com/office/word/2010/wordprocessingShape" mc:Ignorable="w14 w15 w16se w16cid w16 w16cex w16sdtdh w16sdtfl w16du wp14">
+  <w:abstractNum w:abstractNumId="0" w15:restartNumberingAfterBreak="0">
+    <w:nsid w:val="588243DD"/>
+    <w:multiLevelType w:val="multilevel"/>
+    <w:tmpl w:val="417460F8"/>
+    <w:lvl w:ilvl="0">
+      <w:start w:val="1"/>
+      <w:numFmt w:val="decimal"/>
+      <w:lvlText w:val="%1."/>
+      <w:lvlJc w:val="left"/>
+      <w:pPr>
+        <w:ind w:left="345" w:hanging="360"/>
+      </w:pPr>
+      <w:rPr>
+        <w:rFonts w:hint="default"/>
+      </w:rPr>
+    </w:lvl>
+    <w:lvl w:ilvl="1">
+      <w:start w:val="1"/>
+      <w:numFmt w:val="bullet"/>
+      <w:lvlText w:val=""/>
+      <w:lvlJc w:val="left"/>
+      <w:pPr>
+        <w:ind w:left="1065" w:hanging="360"/>
+      </w:pPr>
+      <w:rPr>
+        <w:rFonts w:ascii="Symbol" w:hAnsi="Symbol" w:hint="default"/>
+        <w:color w:val="auto"/>
+      </w:rPr>
+    </w:lvl>
+    <w:lvl w:ilvl="2">
+      <w:start w:val="1"/>
+      <w:numFmt w:val="bullet"/>
+      <w:lvlText w:val=""/>
+      <w:lvlJc w:val="left"/>
+      <w:pPr>
+        <w:ind w:left="1785" w:hanging="180"/>
+      </w:pPr>
+      <w:rPr>
+        <w:rFonts w:ascii="Symbol" w:hAnsi="Symbol" w:hint="default"/>
+        <w:color w:val="auto"/>
+      </w:rPr>
+    </w:lvl>
+    <w:lvl w:ilvl="3">
+      <w:start w:val="1"/>
+      <w:numFmt w:val="decimal"/>
+      <w:lvlText w:val="%4."/>
+      <w:lvlJc w:val="left"/>
+      <w:pPr>
+        <w:ind w:left="2505" w:hanging="360"/>
+      </w:pPr>
+      <w:rPr>
+        <w:rFonts w:hint="default"/>
+      </w:rPr>
+    </w:lvl>
+    <w:lvl w:ilvl="4">
+      <w:start w:val="1"/>
+      <w:numFmt w:val="lowerLetter"/>
+      <w:lvlText w:val="%5."/>
+      <w:lvlJc w:val="left"/>
+      <w:pPr>
+        <w:ind w:left="3225" w:hanging="360"/>
+      </w:pPr>
+      <w:rPr>
+        <w:rFonts w:hint="default"/>
+      </w:rPr>
+    </w:lvl>
+    <w:lvl w:ilvl="5">
+      <w:start w:val="1"/>
+      <w:numFmt w:val="lowerRoman"/>
+      <w:lvlText w:val="%6."/>
+      <w:lvlJc w:val="right"/>
+      <w:pPr>
+        <w:ind w:left="3945" w:hanging="180"/>
+      </w:pPr>
+      <w:rPr>
+        <w:rFonts w:hint="default"/>
+      </w:rPr>
+    </w:lvl>
+    <w:lvl w:ilvl="6">
+      <w:start w:val="1"/>
+      <w:numFmt w:val="decimal"/>
+      <w:lvlText w:val="%7."/>
+      <w:lvlJc w:val="left"/>
+      <w:pPr>
+        <w:ind w:left="4665" w:hanging="360"/>
+      </w:pPr>
+      <w:rPr>
+        <w:rFonts w:hint="default"/>
+      </w:rPr>
+    </w:lvl>
+    <w:lvl w:ilvl="7">
+      <w:start w:val="1"/>
+      <w:numFmt w:val="lowerLetter"/>
+      <w:lvlText w:val="%8."/>
+      <w:lvlJc w:val="left"/>
+      <w:pPr>
+        <w:ind w:left="5385" w:hanging="360"/>
+      </w:pPr>
+      <w:rPr>
+        <w:rFonts w:hint="default"/>
+      </w:rPr>
+    </w:lvl>
+    <w:lvl w:ilvl="8">
+      <w:start w:val="1"/>
+      <w:numFmt w:val="lowerRoman"/>
+      <w:lvlText w:val="%9."/>
+      <w:lvlJc w:val="right"/>
+      <w:pPr>
+        <w:ind w:left="6105" w:hanging="180"/>
+      </w:pPr>
+      <w:rPr>
+        <w:rFonts w:hint="default"/>
+      </w:rPr>
+    </w:lvl>
+  </w:abstractNum>
+  <w:num w:numId="1" w16cid:durableId="262030121">
+    <w:abstractNumId w:val="0"/>
+  </w:num>
+</w:numbering>
 </file>
 
 <file path=word/styles.xml><?xml version="1.0" encoding="utf-8"?>
@@ -1837,6 +2490,17 @@
       <w:sz w:val="22"/>
     </w:rPr>
   </w:style>
+  <w:style w:type="paragraph" w:styleId="ListParagraph">
+    <w:name w:val="List Paragraph"/>
+    <w:basedOn w:val="Normal"/>
+    <w:uiPriority w:val="34"/>
+    <w:qFormat/>
+    <w:rsid w:val="001B3878"/>
+    <w:pPr>
+      <w:ind w:left="720"/>
+      <w:contextualSpacing/>
+    </w:pPr>
+  </w:style>
 </w:styles>
 </file>
 

</xml_diff>

<commit_message>
Finished all 5 Personas
</commit_message>
<xml_diff>
--- a/Project proposal chess.docx
+++ b/Project proposal chess.docx
@@ -875,10 +875,7 @@
         </w:numPr>
       </w:pPr>
       <w:r>
-        <w:t xml:space="preserve">Name: </w:t>
-      </w:r>
-      <w:r>
-        <w:t>Emily Carter</w:t>
+        <w:t>Name: Emily Carter</w:t>
       </w:r>
     </w:p>
     <w:p>
@@ -890,10 +887,7 @@
         </w:numPr>
       </w:pPr>
       <w:r>
-        <w:t xml:space="preserve">Age: </w:t>
-      </w:r>
-      <w:r>
-        <w:t>37</w:t>
+        <w:t>Age: 37</w:t>
       </w:r>
     </w:p>
     <w:p>
@@ -905,10 +899,7 @@
         </w:numPr>
       </w:pPr>
       <w:r>
-        <w:t xml:space="preserve">Occupation: </w:t>
-      </w:r>
-      <w:r>
-        <w:t>Event Planner</w:t>
+        <w:t>Occupation: Event Planner</w:t>
       </w:r>
     </w:p>
     <w:p>
@@ -1051,6 +1042,624 @@
       </w:pPr>
       <w:r>
         <w:t>The data can help her organize different brackets for skill levels.</w:t>
+      </w:r>
+    </w:p>
+    <w:p>
+      <w:pPr>
+        <w:pStyle w:val="ListParagraph"/>
+        <w:numPr>
+          <w:ilvl w:val="0"/>
+          <w:numId w:val="1"/>
+        </w:numPr>
+      </w:pPr>
+      <w:r>
+        <w:t>Cole Tom</w:t>
+      </w:r>
+      <w:r>
+        <w:t xml:space="preserve"> – </w:t>
+      </w:r>
+      <w:r>
+        <w:t xml:space="preserve">High School </w:t>
+      </w:r>
+      <w:r>
+        <w:t>Chess Advocate</w:t>
+      </w:r>
+    </w:p>
+    <w:p>
+      <w:pPr>
+        <w:pStyle w:val="ListParagraph"/>
+        <w:numPr>
+          <w:ilvl w:val="1"/>
+          <w:numId w:val="1"/>
+        </w:numPr>
+      </w:pPr>
+      <w:r>
+        <w:t xml:space="preserve">Name: </w:t>
+      </w:r>
+      <w:r>
+        <w:t>Cole Tom</w:t>
+      </w:r>
+    </w:p>
+    <w:p>
+      <w:pPr>
+        <w:pStyle w:val="ListParagraph"/>
+        <w:numPr>
+          <w:ilvl w:val="1"/>
+          <w:numId w:val="1"/>
+        </w:numPr>
+      </w:pPr>
+      <w:r>
+        <w:t xml:space="preserve">Age: </w:t>
+      </w:r>
+      <w:r>
+        <w:t>18</w:t>
+      </w:r>
+    </w:p>
+    <w:p>
+      <w:pPr>
+        <w:pStyle w:val="ListParagraph"/>
+        <w:numPr>
+          <w:ilvl w:val="1"/>
+          <w:numId w:val="1"/>
+        </w:numPr>
+      </w:pPr>
+      <w:r>
+        <w:t xml:space="preserve">Occupation: </w:t>
+      </w:r>
+      <w:r>
+        <w:t>High School Senior</w:t>
+      </w:r>
+    </w:p>
+    <w:p>
+      <w:pPr>
+        <w:pStyle w:val="ListParagraph"/>
+        <w:numPr>
+          <w:ilvl w:val="1"/>
+          <w:numId w:val="1"/>
+        </w:numPr>
+      </w:pPr>
+      <w:r>
+        <w:t xml:space="preserve">Educational Background: </w:t>
+      </w:r>
+      <w:r>
+        <w:t>Highschool</w:t>
+      </w:r>
+    </w:p>
+    <w:p>
+      <w:pPr>
+        <w:pStyle w:val="ListParagraph"/>
+        <w:numPr>
+          <w:ilvl w:val="1"/>
+          <w:numId w:val="1"/>
+        </w:numPr>
+      </w:pPr>
+      <w:r>
+        <w:t>Technology Experience:</w:t>
+      </w:r>
+    </w:p>
+    <w:p>
+      <w:pPr>
+        <w:pStyle w:val="ListParagraph"/>
+        <w:numPr>
+          <w:ilvl w:val="2"/>
+          <w:numId w:val="1"/>
+        </w:numPr>
+      </w:pPr>
+      <w:r>
+        <w:t xml:space="preserve">Average tech knowledge for his age. Proficient use of a laptop. </w:t>
+      </w:r>
+    </w:p>
+    <w:p>
+      <w:pPr>
+        <w:pStyle w:val="ListParagraph"/>
+        <w:numPr>
+          <w:ilvl w:val="2"/>
+          <w:numId w:val="1"/>
+        </w:numPr>
+      </w:pPr>
+      <w:r>
+        <w:t>No coding or computer science knowledge.</w:t>
+      </w:r>
+    </w:p>
+    <w:p>
+      <w:pPr>
+        <w:pStyle w:val="ListParagraph"/>
+        <w:numPr>
+          <w:ilvl w:val="1"/>
+          <w:numId w:val="1"/>
+        </w:numPr>
+      </w:pPr>
+      <w:r>
+        <w:t>Demographics:</w:t>
+      </w:r>
+    </w:p>
+    <w:p>
+      <w:pPr>
+        <w:pStyle w:val="ListParagraph"/>
+        <w:numPr>
+          <w:ilvl w:val="2"/>
+          <w:numId w:val="1"/>
+        </w:numPr>
+      </w:pPr>
+      <w:r>
+        <w:t xml:space="preserve">Resides in </w:t>
+      </w:r>
+      <w:r>
+        <w:t>the suburbs of Philadelphia.</w:t>
+      </w:r>
+    </w:p>
+    <w:p>
+      <w:pPr>
+        <w:pStyle w:val="ListParagraph"/>
+        <w:numPr>
+          <w:ilvl w:val="1"/>
+          <w:numId w:val="1"/>
+        </w:numPr>
+      </w:pPr>
+      <w:r>
+        <w:t>Why They’d Use Chess Analyzer:</w:t>
+      </w:r>
+    </w:p>
+    <w:p>
+      <w:pPr>
+        <w:pStyle w:val="ListParagraph"/>
+        <w:numPr>
+          <w:ilvl w:val="2"/>
+          <w:numId w:val="1"/>
+        </w:numPr>
+      </w:pPr>
+      <w:r>
+        <w:t>To further his knowledge on chess strategy through an analysis of his gameplay</w:t>
+      </w:r>
+    </w:p>
+    <w:p>
+      <w:pPr>
+        <w:pStyle w:val="ListParagraph"/>
+        <w:numPr>
+          <w:ilvl w:val="2"/>
+          <w:numId w:val="1"/>
+        </w:numPr>
+      </w:pPr>
+      <w:r>
+        <w:t>To learn what moves have put him in losing positions during his previous games.</w:t>
+      </w:r>
+    </w:p>
+    <w:p>
+      <w:pPr>
+        <w:pStyle w:val="ListParagraph"/>
+        <w:numPr>
+          <w:ilvl w:val="2"/>
+          <w:numId w:val="1"/>
+        </w:numPr>
+      </w:pPr>
+      <w:r>
+        <w:t xml:space="preserve">To see what caused him to go from winning to losing (or vice versa) and study the moves. </w:t>
+      </w:r>
+    </w:p>
+    <w:p>
+      <w:pPr>
+        <w:pStyle w:val="ListParagraph"/>
+        <w:numPr>
+          <w:ilvl w:val="2"/>
+          <w:numId w:val="1"/>
+        </w:numPr>
+      </w:pPr>
+      <w:r>
+        <w:t xml:space="preserve">To find out what he needs to practice for chess scholarships. </w:t>
+      </w:r>
+    </w:p>
+    <w:p>
+      <w:pPr>
+        <w:pStyle w:val="ListParagraph"/>
+        <w:numPr>
+          <w:ilvl w:val="0"/>
+          <w:numId w:val="1"/>
+        </w:numPr>
+      </w:pPr>
+      <w:r>
+        <w:t>Joe Shmoe</w:t>
+      </w:r>
+      <w:r>
+        <w:t xml:space="preserve"> – </w:t>
+      </w:r>
+      <w:r>
+        <w:t>Professional Chess</w:t>
+      </w:r>
+    </w:p>
+    <w:p>
+      <w:pPr>
+        <w:pStyle w:val="ListParagraph"/>
+        <w:numPr>
+          <w:ilvl w:val="1"/>
+          <w:numId w:val="1"/>
+        </w:numPr>
+      </w:pPr>
+      <w:r>
+        <w:t xml:space="preserve">Name: </w:t>
+      </w:r>
+      <w:r>
+        <w:t>Joe Shmoe</w:t>
+      </w:r>
+    </w:p>
+    <w:p>
+      <w:pPr>
+        <w:pStyle w:val="ListParagraph"/>
+        <w:numPr>
+          <w:ilvl w:val="1"/>
+          <w:numId w:val="1"/>
+        </w:numPr>
+      </w:pPr>
+      <w:r>
+        <w:t xml:space="preserve">Age: </w:t>
+      </w:r>
+      <w:r>
+        <w:t>29</w:t>
+      </w:r>
+    </w:p>
+    <w:p>
+      <w:pPr>
+        <w:pStyle w:val="ListParagraph"/>
+        <w:numPr>
+          <w:ilvl w:val="1"/>
+          <w:numId w:val="1"/>
+        </w:numPr>
+      </w:pPr>
+      <w:r>
+        <w:t xml:space="preserve">Occupation: </w:t>
+      </w:r>
+      <w:r>
+        <w:t>Chess Player</w:t>
+      </w:r>
+    </w:p>
+    <w:p>
+      <w:pPr>
+        <w:pStyle w:val="ListParagraph"/>
+        <w:numPr>
+          <w:ilvl w:val="1"/>
+          <w:numId w:val="1"/>
+        </w:numPr>
+      </w:pPr>
+      <w:r>
+        <w:t xml:space="preserve">Educational Background: </w:t>
+      </w:r>
+      <w:proofErr w:type="gramStart"/>
+      <w:r>
+        <w:t>Masters</w:t>
+      </w:r>
+      <w:r>
+        <w:t xml:space="preserve"> in mathematics</w:t>
+      </w:r>
+      <w:proofErr w:type="gramEnd"/>
+    </w:p>
+    <w:p>
+      <w:pPr>
+        <w:pStyle w:val="ListParagraph"/>
+        <w:numPr>
+          <w:ilvl w:val="1"/>
+          <w:numId w:val="1"/>
+        </w:numPr>
+      </w:pPr>
+      <w:r>
+        <w:t>Technology Experience:</w:t>
+      </w:r>
+    </w:p>
+    <w:p>
+      <w:pPr>
+        <w:pStyle w:val="ListParagraph"/>
+        <w:numPr>
+          <w:ilvl w:val="2"/>
+          <w:numId w:val="1"/>
+        </w:numPr>
+      </w:pPr>
+      <w:r>
+        <w:t xml:space="preserve">Average tech knowledge for his age. Proficient use of a laptop. </w:t>
+      </w:r>
+    </w:p>
+    <w:p>
+      <w:pPr>
+        <w:pStyle w:val="ListParagraph"/>
+        <w:numPr>
+          <w:ilvl w:val="2"/>
+          <w:numId w:val="1"/>
+        </w:numPr>
+      </w:pPr>
+      <w:r>
+        <w:t>No coding or computer science knowledge.</w:t>
+      </w:r>
+    </w:p>
+    <w:p>
+      <w:pPr>
+        <w:pStyle w:val="ListParagraph"/>
+        <w:numPr>
+          <w:ilvl w:val="1"/>
+          <w:numId w:val="1"/>
+        </w:numPr>
+      </w:pPr>
+      <w:r>
+        <w:t>Demographics:</w:t>
+      </w:r>
+    </w:p>
+    <w:p>
+      <w:pPr>
+        <w:pStyle w:val="ListParagraph"/>
+        <w:numPr>
+          <w:ilvl w:val="2"/>
+          <w:numId w:val="1"/>
+        </w:numPr>
+      </w:pPr>
+      <w:r>
+        <w:t>Resides in North Philly around Temple University’s campus.</w:t>
+      </w:r>
+    </w:p>
+    <w:p>
+      <w:pPr>
+        <w:pStyle w:val="ListParagraph"/>
+        <w:numPr>
+          <w:ilvl w:val="2"/>
+          <w:numId w:val="1"/>
+        </w:numPr>
+      </w:pPr>
+      <w:r>
+        <w:lastRenderedPageBreak/>
+        <w:t>Single, 1 cat.</w:t>
+      </w:r>
+    </w:p>
+    <w:p>
+      <w:pPr>
+        <w:pStyle w:val="ListParagraph"/>
+        <w:numPr>
+          <w:ilvl w:val="1"/>
+          <w:numId w:val="1"/>
+        </w:numPr>
+      </w:pPr>
+      <w:r>
+        <w:t>Why They’d Use Chess Analyzer:</w:t>
+      </w:r>
+    </w:p>
+    <w:p>
+      <w:pPr>
+        <w:pStyle w:val="ListParagraph"/>
+        <w:numPr>
+          <w:ilvl w:val="2"/>
+          <w:numId w:val="1"/>
+        </w:numPr>
+      </w:pPr>
+      <w:r>
+        <w:t>To further his knowledge on chess strategy through an analysis of his gameplay</w:t>
+      </w:r>
+    </w:p>
+    <w:p>
+      <w:pPr>
+        <w:pStyle w:val="ListParagraph"/>
+        <w:numPr>
+          <w:ilvl w:val="2"/>
+          <w:numId w:val="1"/>
+        </w:numPr>
+      </w:pPr>
+      <w:r>
+        <w:t>To learn what moves have put him in losing positions during his previous games.</w:t>
+      </w:r>
+    </w:p>
+    <w:p>
+      <w:pPr>
+        <w:pStyle w:val="ListParagraph"/>
+        <w:numPr>
+          <w:ilvl w:val="2"/>
+          <w:numId w:val="1"/>
+        </w:numPr>
+      </w:pPr>
+      <w:r>
+        <w:t xml:space="preserve">To see what caused him to go from winning to losing (or vice versa) and study the moves. </w:t>
+      </w:r>
+    </w:p>
+    <w:p>
+      <w:pPr>
+        <w:pStyle w:val="ListParagraph"/>
+        <w:numPr>
+          <w:ilvl w:val="2"/>
+          <w:numId w:val="1"/>
+        </w:numPr>
+      </w:pPr>
+      <w:r>
+        <w:t xml:space="preserve">To practice his strategy to prepare for tournaments. </w:t>
+      </w:r>
+    </w:p>
+    <w:p>
+      <w:pPr>
+        <w:pStyle w:val="ListParagraph"/>
+        <w:numPr>
+          <w:ilvl w:val="0"/>
+          <w:numId w:val="1"/>
+        </w:numPr>
+      </w:pPr>
+      <w:r>
+        <w:t>Jaclyn Kennedy</w:t>
+      </w:r>
+      <w:r>
+        <w:t xml:space="preserve"> – </w:t>
+      </w:r>
+      <w:r>
+        <w:t>High School Event Planner</w:t>
+      </w:r>
+    </w:p>
+    <w:p>
+      <w:pPr>
+        <w:pStyle w:val="ListParagraph"/>
+        <w:numPr>
+          <w:ilvl w:val="1"/>
+          <w:numId w:val="1"/>
+        </w:numPr>
+      </w:pPr>
+      <w:r>
+        <w:t xml:space="preserve">Name: </w:t>
+      </w:r>
+      <w:r>
+        <w:t>Jaclyn Kennedy</w:t>
+      </w:r>
+    </w:p>
+    <w:p>
+      <w:pPr>
+        <w:pStyle w:val="ListParagraph"/>
+        <w:numPr>
+          <w:ilvl w:val="1"/>
+          <w:numId w:val="1"/>
+        </w:numPr>
+      </w:pPr>
+      <w:r>
+        <w:t xml:space="preserve">Age: </w:t>
+      </w:r>
+      <w:r>
+        <w:t>45</w:t>
+      </w:r>
+    </w:p>
+    <w:p>
+      <w:pPr>
+        <w:pStyle w:val="ListParagraph"/>
+        <w:numPr>
+          <w:ilvl w:val="1"/>
+          <w:numId w:val="1"/>
+        </w:numPr>
+      </w:pPr>
+      <w:r>
+        <w:t xml:space="preserve">Occupation: </w:t>
+      </w:r>
+      <w:r>
+        <w:t>High School Event Planner</w:t>
+      </w:r>
+    </w:p>
+    <w:p>
+      <w:pPr>
+        <w:pStyle w:val="ListParagraph"/>
+        <w:numPr>
+          <w:ilvl w:val="1"/>
+          <w:numId w:val="1"/>
+        </w:numPr>
+      </w:pPr>
+      <w:r>
+        <w:t xml:space="preserve">Educational Background: </w:t>
+      </w:r>
+      <w:r>
+        <w:t>College Graduate</w:t>
+      </w:r>
+    </w:p>
+    <w:p>
+      <w:pPr>
+        <w:pStyle w:val="ListParagraph"/>
+        <w:numPr>
+          <w:ilvl w:val="1"/>
+          <w:numId w:val="1"/>
+        </w:numPr>
+      </w:pPr>
+      <w:r>
+        <w:t>Technology Experience:</w:t>
+      </w:r>
+    </w:p>
+    <w:p>
+      <w:pPr>
+        <w:pStyle w:val="ListParagraph"/>
+        <w:numPr>
+          <w:ilvl w:val="2"/>
+          <w:numId w:val="1"/>
+        </w:numPr>
+      </w:pPr>
+      <w:r>
+        <w:t xml:space="preserve">Average tech knowledge for his age. Proficient use of a laptop. </w:t>
+      </w:r>
+    </w:p>
+    <w:p>
+      <w:pPr>
+        <w:pStyle w:val="ListParagraph"/>
+        <w:numPr>
+          <w:ilvl w:val="2"/>
+          <w:numId w:val="1"/>
+        </w:numPr>
+      </w:pPr>
+      <w:r>
+        <w:t>No coding or computer science knowledge.</w:t>
+      </w:r>
+    </w:p>
+    <w:p>
+      <w:pPr>
+        <w:pStyle w:val="ListParagraph"/>
+        <w:numPr>
+          <w:ilvl w:val="1"/>
+          <w:numId w:val="1"/>
+        </w:numPr>
+      </w:pPr>
+      <w:r>
+        <w:t>Demographics:</w:t>
+      </w:r>
+    </w:p>
+    <w:p>
+      <w:pPr>
+        <w:pStyle w:val="ListParagraph"/>
+        <w:numPr>
+          <w:ilvl w:val="2"/>
+          <w:numId w:val="1"/>
+        </w:numPr>
+      </w:pPr>
+      <w:r>
+        <w:t>Resides in North Philly around Temple University’s campus.</w:t>
+      </w:r>
+    </w:p>
+    <w:p>
+      <w:pPr>
+        <w:pStyle w:val="ListParagraph"/>
+        <w:numPr>
+          <w:ilvl w:val="2"/>
+          <w:numId w:val="1"/>
+        </w:numPr>
+      </w:pPr>
+      <w:r>
+        <w:t>Single, 1 cat.</w:t>
+      </w:r>
+    </w:p>
+    <w:p>
+      <w:pPr>
+        <w:pStyle w:val="ListParagraph"/>
+        <w:numPr>
+          <w:ilvl w:val="1"/>
+          <w:numId w:val="1"/>
+        </w:numPr>
+      </w:pPr>
+      <w:r>
+        <w:t>Why They’d Use Chess Analyzer:</w:t>
+      </w:r>
+    </w:p>
+    <w:p>
+      <w:pPr>
+        <w:pStyle w:val="ListParagraph"/>
+        <w:numPr>
+          <w:ilvl w:val="2"/>
+          <w:numId w:val="1"/>
+        </w:numPr>
+      </w:pPr>
+      <w:r>
+        <w:t>To get an understanding of the skill level of people planning to attend her event.</w:t>
+      </w:r>
+    </w:p>
+    <w:p>
+      <w:pPr>
+        <w:pStyle w:val="ListParagraph"/>
+        <w:numPr>
+          <w:ilvl w:val="2"/>
+          <w:numId w:val="1"/>
+        </w:numPr>
+      </w:pPr>
+      <w:r>
+        <w:t>The data can help her organize different brackets for skill levels.</w:t>
+      </w:r>
+    </w:p>
+    <w:p>
+      <w:pPr>
+        <w:pStyle w:val="ListParagraph"/>
+        <w:numPr>
+          <w:ilvl w:val="2"/>
+          <w:numId w:val="1"/>
+        </w:numPr>
+      </w:pPr>
+      <w:r>
+        <w:t>Organize participants based on their chess data.</w:t>
       </w:r>
     </w:p>
     <w:sectPr>

</xml_diff>